<commit_message>
Working on web application
</commit_message>
<xml_diff>
--- a/Formal/SkriptVideopitch.docx
+++ b/Formal/SkriptVideopitch.docx
@@ -162,7 +162,7 @@
           <w:i/>
           <w:iCs/>
         </w:rPr>
-        <w:t xml:space="preserve"> vor dem Computer – Over the Shoulder oder frontal mit Bildschirm</w:t>
+        <w:t xml:space="preserve"> vor dem Computer –frontal mit Bildschirm</w:t>
       </w:r>
       <w:r>
         <w:rPr>
@@ -191,7 +191,7 @@
           <w:i/>
           <w:iCs/>
         </w:rPr>
-        <w:t>Setting: Timos Zimmer? Je nach Hintergrundunschärfe. Schreibtisch ein wenig vor schieben und von der Wand aus Filmen</w:t>
+        <w:t>Setting: Timos Zimmer</w:t>
       </w:r>
     </w:p>
     <w:p>
@@ -423,7 +423,21 @@
           <w:i/>
           <w:iCs/>
         </w:rPr>
-        <w:t>Setting: Lukas‘ Arbeitsplatz oder Büro?</w:t>
+        <w:t xml:space="preserve">Setting: Lukas‘ Arbeitsplatz oder </w:t>
+      </w:r>
+      <w:r>
+        <w:rPr>
+          <w:i/>
+          <w:iCs/>
+        </w:rPr>
+        <w:t>Timos Zimmer</w:t>
+      </w:r>
+      <w:r>
+        <w:rPr>
+          <w:i/>
+          <w:iCs/>
+        </w:rPr>
+        <w:t>?</w:t>
       </w:r>
     </w:p>
     <w:p>
@@ -595,12 +609,12 @@
           <w:i/>
           <w:iCs/>
         </w:rPr>
+        <w:t>Maybe a cut to close up here</w:t>
+      </w:r>
+    </w:p>
+    <w:p>
+      <w:r>
         <w:lastRenderedPageBreak/>
-        <w:t>Maybe a cut to close up here</w:t>
-      </w:r>
-    </w:p>
-    <w:p>
-      <w:r>
         <w:t xml:space="preserve">P1 ins Telefon: </w:t>
       </w:r>
       <w:r>
@@ -724,7 +738,28 @@
           <w:i/>
           <w:iCs/>
         </w:rPr>
-        <w:t>Setting: Wohnzimmerwand? Büroregale unscharf?</w:t>
+        <w:t xml:space="preserve">Setting: </w:t>
+      </w:r>
+      <w:r>
+        <w:rPr>
+          <w:i/>
+          <w:iCs/>
+        </w:rPr>
+        <w:t>Vordach Timos Schule</w:t>
+      </w:r>
+      <w:r>
+        <w:rPr>
+          <w:i/>
+          <w:iCs/>
+        </w:rPr>
+        <w:t xml:space="preserve">, </w:t>
+      </w:r>
+      <w:r>
+        <w:rPr>
+          <w:i/>
+          <w:iCs/>
+        </w:rPr>
+        <w:t>Notfall Waschküche</w:t>
       </w:r>
     </w:p>
     <w:p>
@@ -741,6 +776,13 @@
         </w:rPr>
         <w:t>Material: Kamera, Stativ, Mikrofon</w:t>
       </w:r>
+      <w:r>
+        <w:rPr>
+          <w:i/>
+          <w:iCs/>
+        </w:rPr>
+        <w:t>, Softboxen?</w:t>
+      </w:r>
     </w:p>
     <w:p>
       <w:pPr>
@@ -836,10 +878,7 @@
         <w:t xml:space="preserve"> Anwendung</w:t>
       </w:r>
       <w:r>
-        <w:t>)</w:t>
-      </w:r>
-      <w:r>
-        <w:t xml:space="preserve"> </w:t>
+        <w:t xml:space="preserve">) </w:t>
       </w:r>
       <w:r>
         <w:t xml:space="preserve">Einfach die Anwendung </w:t>
@@ -1045,7 +1084,14 @@
           <w:i/>
           <w:iCs/>
         </w:rPr>
-        <w:t>Setting: Sofa vor Wand oder Esstisch vor Fenster</w:t>
+        <w:t xml:space="preserve">Setting: </w:t>
+      </w:r>
+      <w:r>
+        <w:rPr>
+          <w:i/>
+          <w:iCs/>
+        </w:rPr>
+        <w:t>Vor Timos Fenster</w:t>
       </w:r>
     </w:p>
     <w:p>
@@ -1116,21 +1162,21 @@
         <w:jc w:val="both"/>
       </w:pPr>
       <w:r>
+        <w:t>IA: Okay, Anzeigegenerator wird geladen … Bitte ziehe den Grundrissplan</w:t>
+      </w:r>
+      <w:r>
+        <w:t xml:space="preserve"> und Bilder der Wohnung</w:t>
+      </w:r>
+      <w:r>
+        <w:t xml:space="preserve"> aus dem jetzt geöffneten Dateiauswahlmenü in das Feld unten rechts. </w:t>
+      </w:r>
+    </w:p>
+    <w:p>
+      <w:pPr>
+        <w:jc w:val="both"/>
+      </w:pPr>
+      <w:r>
         <w:lastRenderedPageBreak/>
-        <w:t>IA: Okay, Anzeigegenerator wird geladen … Bitte ziehe den Grundrissplan</w:t>
-      </w:r>
-      <w:r>
-        <w:t xml:space="preserve"> und Bilder der Wohnung</w:t>
-      </w:r>
-      <w:r>
-        <w:t xml:space="preserve"> aus dem jetzt geöffneten Dateiauswahlmenü in das Feld unten rechts. </w:t>
-      </w:r>
-    </w:p>
-    <w:p>
-      <w:pPr>
-        <w:jc w:val="both"/>
-      </w:pPr>
-      <w:r>
         <w:t>P1: Also, Plan, Bild 1, Bild 2, Bild 3. Alles klar, das war’s.</w:t>
       </w:r>
     </w:p>
@@ -1267,7 +1313,14 @@
           <w:i/>
           <w:iCs/>
         </w:rPr>
-        <w:t>Setting: Wohnzimmer mit Blick auf Tür und Lukas‘ Schreibtisch?</w:t>
+        <w:t xml:space="preserve">Setting: </w:t>
+      </w:r>
+      <w:r>
+        <w:rPr>
+          <w:i/>
+          <w:iCs/>
+        </w:rPr>
+        <w:t>Timos Zimmer mit Blick auf Tür und Schreibtisch</w:t>
       </w:r>
     </w:p>
     <w:p>

</xml_diff>